<commit_message>
small addition to the reminder
</commit_message>
<xml_diff>
--- a/path-interpolation/IdeaToTestInTheFuture.docx
+++ b/path-interpolation/IdeaToTestInTheFuture.docx
@@ -59,10 +59,7 @@
       </w:r>
       <w:proofErr w:type="spellEnd"/>
       <w:r>
-        <w:t xml:space="preserve"> </w:t>
-      </w:r>
-      <w:r>
-        <w:t xml:space="preserve">(x </w:t>
+        <w:t xml:space="preserve"> (x </w:t>
       </w:r>
       <w:proofErr w:type="spellStart"/>
       <w:r>
@@ -78,10 +75,7 @@
       </w:r>
       <w:proofErr w:type="spellEnd"/>
       <w:r>
-        <w:t>)</w:t>
-      </w:r>
-      <w:r>
-        <w:t xml:space="preserve"> </w:t>
+        <w:t xml:space="preserve">) </w:t>
       </w:r>
       <w:proofErr w:type="spellStart"/>
       <w:r>
@@ -161,118 +155,132 @@
       </w:r>
       <w:proofErr w:type="spellEnd"/>
       <w:r>
-        <w:t xml:space="preserve"> to </w:t>
-      </w:r>
-      <w:proofErr w:type="spellStart"/>
-      <w:r>
-        <w:t>align</w:t>
-      </w:r>
-      <w:proofErr w:type="spellEnd"/>
-      <w:r>
-        <w:t xml:space="preserve"> </w:t>
-      </w:r>
-      <w:proofErr w:type="spellStart"/>
-      <w:r>
-        <w:t>start</w:t>
-      </w:r>
-      <w:proofErr w:type="spellEnd"/>
-      <w:r>
-        <w:t xml:space="preserve"> </w:t>
-      </w:r>
-      <w:proofErr w:type="spellStart"/>
-      <w:r>
-        <w:t>end</w:t>
-      </w:r>
-      <w:proofErr w:type="spellEnd"/>
-      <w:r>
-        <w:t xml:space="preserve"> </w:t>
-      </w:r>
-      <w:proofErr w:type="spellStart"/>
-      <w:r>
-        <w:t>and</w:t>
-      </w:r>
-      <w:proofErr w:type="spellEnd"/>
-      <w:r>
-        <w:t xml:space="preserve"> </w:t>
-      </w:r>
-      <w:proofErr w:type="spellStart"/>
-      <w:r>
-        <w:t>points</w:t>
-      </w:r>
-      <w:proofErr w:type="spellEnd"/>
-      <w:r>
-        <w:t xml:space="preserve"> to be </w:t>
-      </w:r>
-      <w:proofErr w:type="spellStart"/>
-      <w:r>
-        <w:t>parallel</w:t>
-      </w:r>
-      <w:proofErr w:type="spellEnd"/>
-      <w:r>
-        <w:t xml:space="preserve"> to x </w:t>
-      </w:r>
-      <w:proofErr w:type="spellStart"/>
-      <w:r>
-        <w:t>axis</w:t>
-      </w:r>
-      <w:proofErr w:type="spellEnd"/>
-      <w:r>
-        <w:t xml:space="preserve"> </w:t>
-      </w:r>
-      <w:proofErr w:type="spellStart"/>
-      <w:r>
-        <w:t>and</w:t>
-      </w:r>
-      <w:proofErr w:type="spellEnd"/>
-      <w:r>
-        <w:t xml:space="preserve"> </w:t>
-      </w:r>
-      <w:proofErr w:type="spellStart"/>
-      <w:r>
-        <w:t>then</w:t>
-      </w:r>
-      <w:proofErr w:type="spellEnd"/>
-      <w:r>
-        <w:t xml:space="preserve"> </w:t>
-      </w:r>
-      <w:proofErr w:type="spellStart"/>
-      <w:r>
-        <w:t>do</w:t>
-      </w:r>
-      <w:proofErr w:type="spellEnd"/>
-      <w:r>
-        <w:t xml:space="preserve"> </w:t>
-      </w:r>
-      <w:proofErr w:type="spellStart"/>
-      <w:r>
-        <w:t>CatmullRomCurve</w:t>
-      </w:r>
-      <w:proofErr w:type="spellEnd"/>
-      <w:r>
-        <w:t xml:space="preserve">. </w:t>
-      </w:r>
-      <w:proofErr w:type="spellStart"/>
-      <w:r>
-        <w:t>Compare</w:t>
-      </w:r>
-      <w:proofErr w:type="spellEnd"/>
-      <w:r>
-        <w:t xml:space="preserve"> </w:t>
-      </w:r>
-      <w:proofErr w:type="spellStart"/>
-      <w:r>
-        <w:t>the</w:t>
-      </w:r>
-      <w:proofErr w:type="spellEnd"/>
-      <w:r>
-        <w:t xml:space="preserve"> </w:t>
-      </w:r>
-      <w:proofErr w:type="spellStart"/>
-      <w:r>
-        <w:t>results</w:t>
+        <w:t xml:space="preserve"> (</w:t>
+      </w:r>
+      <w:proofErr w:type="spellStart"/>
+      <w:r>
+        <w:t>e.g</w:t>
+      </w:r>
+      <w:proofErr w:type="spellEnd"/>
+      <w:r>
+        <w:t>. x/y2=x/y</w:t>
       </w:r>
       <w:bookmarkStart w:id="0" w:name="_GoBack"/>
       <w:bookmarkEnd w:id="0"/>
+      <w:r>
+        <w:t>1*sin?/cos?(a))</w:t>
+      </w:r>
+      <w:r>
+        <w:t xml:space="preserve"> to </w:t>
+      </w:r>
+      <w:proofErr w:type="spellStart"/>
+      <w:r>
+        <w:t>align</w:t>
+      </w:r>
+      <w:proofErr w:type="spellEnd"/>
+      <w:r>
+        <w:t xml:space="preserve"> </w:t>
+      </w:r>
+      <w:proofErr w:type="spellStart"/>
+      <w:r>
+        <w:t>start</w:t>
+      </w:r>
+      <w:proofErr w:type="spellEnd"/>
+      <w:r>
+        <w:t xml:space="preserve"> </w:t>
+      </w:r>
+      <w:proofErr w:type="spellStart"/>
+      <w:r>
+        <w:t>end</w:t>
+      </w:r>
+      <w:proofErr w:type="spellEnd"/>
+      <w:r>
+        <w:t xml:space="preserve"> </w:t>
+      </w:r>
+      <w:proofErr w:type="spellStart"/>
+      <w:r>
+        <w:t>and</w:t>
+      </w:r>
+      <w:proofErr w:type="spellEnd"/>
+      <w:r>
+        <w:t xml:space="preserve"> </w:t>
+      </w:r>
+      <w:proofErr w:type="spellStart"/>
+      <w:r>
+        <w:t>points</w:t>
+      </w:r>
+      <w:proofErr w:type="spellEnd"/>
+      <w:r>
+        <w:t xml:space="preserve"> to be </w:t>
+      </w:r>
+      <w:proofErr w:type="spellStart"/>
+      <w:r>
+        <w:t>parallel</w:t>
+      </w:r>
+      <w:proofErr w:type="spellEnd"/>
+      <w:r>
+        <w:t xml:space="preserve"> to x </w:t>
+      </w:r>
+      <w:proofErr w:type="spellStart"/>
+      <w:r>
+        <w:t>axis</w:t>
+      </w:r>
+      <w:proofErr w:type="spellEnd"/>
+      <w:r>
+        <w:t xml:space="preserve"> </w:t>
+      </w:r>
+      <w:proofErr w:type="spellStart"/>
+      <w:r>
+        <w:t>and</w:t>
+      </w:r>
+      <w:proofErr w:type="spellEnd"/>
+      <w:r>
+        <w:t xml:space="preserve"> </w:t>
+      </w:r>
+      <w:proofErr w:type="spellStart"/>
+      <w:r>
+        <w:t>then</w:t>
+      </w:r>
+      <w:proofErr w:type="spellEnd"/>
+      <w:r>
+        <w:t xml:space="preserve"> </w:t>
+      </w:r>
+      <w:proofErr w:type="spellStart"/>
+      <w:r>
+        <w:t>do</w:t>
+      </w:r>
+      <w:proofErr w:type="spellEnd"/>
+      <w:r>
+        <w:t xml:space="preserve"> </w:t>
+      </w:r>
+      <w:proofErr w:type="spellStart"/>
+      <w:r>
+        <w:t>CatmullRomCurve</w:t>
+      </w:r>
+      <w:proofErr w:type="spellEnd"/>
+      <w:r>
+        <w:t xml:space="preserve">. </w:t>
+      </w:r>
+      <w:proofErr w:type="spellStart"/>
+      <w:r>
+        <w:t>Compare</w:t>
+      </w:r>
+      <w:proofErr w:type="spellEnd"/>
+      <w:r>
+        <w:t xml:space="preserve"> </w:t>
+      </w:r>
+      <w:proofErr w:type="spellStart"/>
+      <w:r>
+        <w:t>the</w:t>
+      </w:r>
+      <w:proofErr w:type="spellEnd"/>
+      <w:r>
+        <w:t xml:space="preserve"> </w:t>
+      </w:r>
+      <w:proofErr w:type="spellStart"/>
+      <w:r>
+        <w:t>results</w:t>
+      </w:r>
       <w:proofErr w:type="spellEnd"/>
     </w:p>
     <w:sectPr>

</xml_diff>